<commit_message>
add rules for surname
</commit_message>
<xml_diff>
--- a/medals.docx
+++ b/medals.docx
@@ -13,6 +13,7 @@
           <w:lang w:val="uk-UA"/>
         </w:rPr>
       </w:pPr>
+      <w:bookmarkStart w:id="0" w:name="_GoBack"/>
       <w:r>
         <w:rPr>
           <w:noProof/>
@@ -24,13 +25,13 @@
           <wp:anchor distT="0" distB="0" distL="114300" distR="114300" simplePos="0" relativeHeight="251658240" behindDoc="1" locked="0" layoutInCell="1" allowOverlap="1" wp14:anchorId="1334161C" wp14:editId="5040E5F8">
             <wp:simplePos x="0" y="0"/>
             <wp:positionH relativeFrom="page">
-              <wp:align>center</wp:align>
+              <wp:posOffset>-1562100</wp:posOffset>
             </wp:positionH>
             <wp:positionV relativeFrom="paragraph">
-              <wp:posOffset>-720090</wp:posOffset>
+              <wp:posOffset>-763634</wp:posOffset>
             </wp:positionV>
-            <wp:extent cx="10695940" cy="10668000"/>
-            <wp:effectExtent l="0" t="0" r="0" b="0"/>
+            <wp:extent cx="10695940" cy="10738757"/>
+            <wp:effectExtent l="0" t="0" r="0" b="5715"/>
             <wp:wrapNone/>
             <wp:docPr id="1" name="Рисунок 1"/>
             <wp:cNvGraphicFramePr>
@@ -58,7 +59,7 @@
                   <pic:spPr>
                     <a:xfrm>
                       <a:off x="0" y="0"/>
-                      <a:ext cx="10695940" cy="10668000"/>
+                      <a:ext cx="10700469" cy="10743304"/>
                     </a:xfrm>
                     <a:prstGeom prst="rect">
                       <a:avLst/>
@@ -76,6 +77,7 @@
           </wp:anchor>
         </w:drawing>
       </w:r>
+      <w:bookmarkEnd w:id="0"/>
       <w:r>
         <w:rPr>
           <w:rFonts w:ascii="Times New Roman" w:hAnsi="Times New Roman" w:cs="Times New Roman"/>
@@ -376,8 +378,6 @@
           <w:lang w:val="uk-UA"/>
         </w:rPr>
       </w:pPr>
-      <w:bookmarkStart w:id="0" w:name="_GoBack"/>
-      <w:bookmarkEnd w:id="0"/>
     </w:p>
     <w:sectPr>
       <w:pgSz w:w="11906" w:h="16838"/>

</xml_diff>

<commit_message>
update image and format
</commit_message>
<xml_diff>
--- a/medals.docx
+++ b/medals.docx
@@ -17,23 +17,21 @@
       <w:r>
         <w:rPr>
           <w:noProof/>
-          <w:color w:val="000000" w:themeColor="text1"/>
-          <w:sz w:val="40"/>
           <w:lang w:eastAsia="ru-RU"/>
         </w:rPr>
         <w:drawing>
-          <wp:anchor distT="0" distB="0" distL="114300" distR="114300" simplePos="0" relativeHeight="251658240" behindDoc="1" locked="0" layoutInCell="1" allowOverlap="1" wp14:anchorId="1334161C" wp14:editId="5040E5F8">
+          <wp:anchor distT="0" distB="0" distL="114300" distR="114300" simplePos="0" relativeHeight="251658240" behindDoc="1" locked="0" layoutInCell="1" allowOverlap="1" wp14:anchorId="144C4088" wp14:editId="4C546045">
             <wp:simplePos x="0" y="0"/>
             <wp:positionH relativeFrom="page">
-              <wp:posOffset>-1562100</wp:posOffset>
+              <wp:align>left</wp:align>
             </wp:positionH>
             <wp:positionV relativeFrom="paragraph">
-              <wp:posOffset>-763634</wp:posOffset>
+              <wp:posOffset>-790303</wp:posOffset>
             </wp:positionV>
-            <wp:extent cx="10695940" cy="10738757"/>
-            <wp:effectExtent l="0" t="0" r="0" b="5715"/>
+            <wp:extent cx="7552944" cy="10753344"/>
+            <wp:effectExtent l="0" t="0" r="0" b="0"/>
             <wp:wrapNone/>
-            <wp:docPr id="1" name="Рисунок 1"/>
+            <wp:docPr id="2" name="Рисунок 2" descr="D:\Downloads\Сертифікат з орнаментами та золотом.png"/>
             <wp:cNvGraphicFramePr>
               <a:graphicFrameLocks xmlns:a="http://schemas.openxmlformats.org/drawingml/2006/main" noChangeAspect="1"/>
             </wp:cNvGraphicFramePr>
@@ -41,8 +39,10 @@
               <a:graphicData uri="http://schemas.openxmlformats.org/drawingml/2006/picture">
                 <pic:pic xmlns:pic="http://schemas.openxmlformats.org/drawingml/2006/picture">
                   <pic:nvPicPr>
-                    <pic:cNvPr id="1" name=""/>
-                    <pic:cNvPicPr/>
+                    <pic:cNvPr id="0" name="Picture 1" descr="D:\Downloads\Сертифікат з орнаментами та золотом.png"/>
+                    <pic:cNvPicPr>
+                      <a:picLocks noChangeAspect="1" noChangeArrowheads="1"/>
+                    </pic:cNvPicPr>
                   </pic:nvPicPr>
                   <pic:blipFill>
                     <a:blip r:embed="rId6">
@@ -52,18 +52,23 @@
                         </a:ext>
                       </a:extLst>
                     </a:blip>
+                    <a:srcRect/>
                     <a:stretch>
                       <a:fillRect/>
                     </a:stretch>
                   </pic:blipFill>
-                  <pic:spPr>
+                  <pic:spPr bwMode="auto">
                     <a:xfrm>
                       <a:off x="0" y="0"/>
-                      <a:ext cx="10700469" cy="10743304"/>
+                      <a:ext cx="7552944" cy="10753344"/>
                     </a:xfrm>
                     <a:prstGeom prst="rect">
                       <a:avLst/>
                     </a:prstGeom>
+                    <a:noFill/>
+                    <a:ln>
+                      <a:noFill/>
+                    </a:ln>
                   </pic:spPr>
                 </pic:pic>
               </a:graphicData>
@@ -78,7 +83,10 @@
         </w:drawing>
       </w:r>
       <w:bookmarkEnd w:id="0"/>
-      <w:r>
+    </w:p>
+    <w:p>
+      <w:pPr>
+        <w:jc w:val="center"/>
         <w:rPr>
           <w:rFonts w:ascii="Times New Roman" w:hAnsi="Times New Roman" w:cs="Times New Roman"/>
           <w:i/>
@@ -86,6 +94,27 @@
           <w:sz w:val="96"/>
           <w:lang w:val="uk-UA"/>
         </w:rPr>
+      </w:pPr>
+    </w:p>
+    <w:p>
+      <w:pPr>
+        <w:jc w:val="center"/>
+        <w:rPr>
+          <w:rFonts w:ascii="Times New Roman" w:hAnsi="Times New Roman" w:cs="Times New Roman"/>
+          <w:i/>
+          <w:color w:val="000000" w:themeColor="text1"/>
+          <w:sz w:val="96"/>
+          <w:lang w:val="uk-UA"/>
+        </w:rPr>
+      </w:pPr>
+      <w:r>
+        <w:rPr>
+          <w:rFonts w:ascii="Times New Roman" w:hAnsi="Times New Roman" w:cs="Times New Roman"/>
+          <w:i/>
+          <w:color w:val="000000" w:themeColor="text1"/>
+          <w:sz w:val="96"/>
+          <w:lang w:val="uk-UA"/>
+        </w:rPr>
         <w:t>Подяка</w:t>
       </w:r>
     </w:p>
@@ -102,30 +131,89 @@
       <w:pPr>
         <w:jc w:val="center"/>
         <w:rPr>
-          <w:rFonts w:ascii="Times New Roman" w:hAnsi="Times New Roman" w:cs="Times New Roman"/>
-          <w:color w:val="00B0F0"/>
-          <w:sz w:val="40"/>
-          <w:lang w:val="uk-UA"/>
-        </w:rPr>
-      </w:pPr>
-      <w:r>
-        <w:rPr>
-          <w:rFonts w:ascii="Times New Roman" w:hAnsi="Times New Roman" w:cs="Times New Roman"/>
+          <w:rFonts w:ascii="Cambria" w:hAnsi="Cambria" w:cs="Cambria"/>
           <w:b/>
-          <w:i/>
-          <w:color w:val="000000" w:themeColor="text1"/>
-          <w:sz w:val="40"/>
-        </w:rPr>
-        <w:t>Гурову Денису Сергійовичу</w:t>
-      </w:r>
-      <w:r>
-        <w:rPr>
-          <w:rFonts w:ascii="Times New Roman" w:hAnsi="Times New Roman" w:cs="Times New Roman"/>
-          <w:color w:val="000000" w:themeColor="text1"/>
-          <w:sz w:val="40"/>
+          <w:color w:val="000000" w:themeColor="text1"/>
+          <w:sz w:val="48"/>
+          <w:lang w:val="uk-UA"/>
+        </w:rPr>
+      </w:pPr>
+      <w:r>
+        <w:rPr>
+          <w:rFonts w:ascii="Cambria" w:hAnsi="Cambria" w:cs="Cambria"/>
+          <w:b/>
+          <w:color w:val="000000" w:themeColor="text1"/>
+          <w:sz w:val="48"/>
+          <w:lang w:val="uk-UA"/>
+        </w:rPr>
+        <w:t>ПАВЛОВУ</w:t>
+      </w:r>
+    </w:p>
+    <w:p>
+      <w:pPr>
+        <w:jc w:val="center"/>
+        <w:rPr>
+          <w:rFonts w:ascii="Bell MT" w:hAnsi="Bell MT" w:cstheme="minorHAnsi"/>
+          <w:color w:val="000000" w:themeColor="text1"/>
+          <w:sz w:val="48"/>
+        </w:rPr>
+      </w:pPr>
+      <w:r>
+        <w:rPr>
+          <w:rFonts w:ascii="Cambria" w:hAnsi="Cambria" w:cs="Cambria"/>
+          <w:b/>
+          <w:color w:val="000000" w:themeColor="text1"/>
+          <w:sz w:val="48"/>
+        </w:rPr>
+        <w:t>Денису</w:t>
+      </w:r>
+      <w:r>
+        <w:rPr>
+          <w:rFonts w:ascii="Bell MT" w:hAnsi="Bell MT" w:cstheme="minorHAnsi"/>
+          <w:b/>
+          <w:color w:val="000000" w:themeColor="text1"/>
+          <w:sz w:val="48"/>
         </w:rPr>
         <w:t xml:space="preserve"> </w:t>
       </w:r>
+      <w:r>
+        <w:rPr>
+          <w:rFonts w:ascii="Cambria" w:hAnsi="Cambria" w:cs="Cambria"/>
+          <w:b/>
+          <w:color w:val="000000" w:themeColor="text1"/>
+          <w:sz w:val="48"/>
+          <w:lang w:val="uk-UA"/>
+        </w:rPr>
+        <w:t>Сергійовичу</w:t>
+      </w:r>
+      <w:r>
+        <w:rPr>
+          <w:rFonts w:ascii="Bell MT" w:hAnsi="Bell MT" w:cstheme="minorHAnsi"/>
+          <w:color w:val="000000" w:themeColor="text1"/>
+          <w:sz w:val="48"/>
+        </w:rPr>
+        <w:t xml:space="preserve"> </w:t>
+      </w:r>
+    </w:p>
+    <w:p>
+      <w:pPr>
+        <w:jc w:val="center"/>
+        <w:rPr>
+          <w:rFonts w:ascii="Times New Roman" w:hAnsi="Times New Roman" w:cs="Times New Roman"/>
+          <w:color w:val="000000" w:themeColor="text1"/>
+          <w:sz w:val="40"/>
+        </w:rPr>
+      </w:pPr>
+    </w:p>
+    <w:p>
+      <w:pPr>
+        <w:jc w:val="center"/>
+        <w:rPr>
+          <w:rFonts w:ascii="Times New Roman" w:hAnsi="Times New Roman" w:cs="Times New Roman"/>
+          <w:sz w:val="40"/>
+          <w:lang w:val="uk-UA"/>
+        </w:rPr>
+      </w:pPr>
       <w:r>
         <w:rPr>
           <w:rFonts w:ascii="Times New Roman" w:hAnsi="Times New Roman" w:cs="Times New Roman"/>
@@ -148,7 +236,6 @@
       <w:r>
         <w:rPr>
           <w:rFonts w:ascii="Times New Roman" w:hAnsi="Times New Roman" w:cs="Times New Roman"/>
-          <w:color w:val="00B0F0"/>
           <w:sz w:val="40"/>
           <w:lang w:val="uk-UA"/>
         </w:rPr>
@@ -160,224 +247,147 @@
         <w:jc w:val="center"/>
         <w:rPr>
           <w:rFonts w:ascii="Times New Roman" w:hAnsi="Times New Roman" w:cs="Times New Roman"/>
-          <w:lang w:val="uk-UA"/>
-        </w:rPr>
-      </w:pPr>
-    </w:p>
-    <w:p>
-      <w:pPr>
-        <w:jc w:val="center"/>
-        <w:rPr>
-          <w:rFonts w:ascii="Times New Roman" w:hAnsi="Times New Roman" w:cs="Times New Roman"/>
-          <w:lang w:val="uk-UA"/>
-        </w:rPr>
-      </w:pPr>
-    </w:p>
-    <w:p>
-      <w:pPr>
-        <w:jc w:val="center"/>
-        <w:rPr>
-          <w:rFonts w:ascii="Times New Roman" w:hAnsi="Times New Roman" w:cs="Times New Roman"/>
-          <w:lang w:val="uk-UA"/>
-        </w:rPr>
-      </w:pPr>
-    </w:p>
-    <w:p>
-      <w:pPr>
-        <w:jc w:val="center"/>
-        <w:rPr>
-          <w:rFonts w:ascii="Times New Roman" w:hAnsi="Times New Roman" w:cs="Times New Roman"/>
-          <w:lang w:val="uk-UA"/>
-        </w:rPr>
-      </w:pPr>
-    </w:p>
-    <w:p>
-      <w:pPr>
-        <w:jc w:val="center"/>
-        <w:rPr>
-          <w:rFonts w:ascii="Times New Roman" w:hAnsi="Times New Roman" w:cs="Times New Roman"/>
-          <w:lang w:val="uk-UA"/>
-        </w:rPr>
-      </w:pPr>
-    </w:p>
-    <w:p>
-      <w:pPr>
-        <w:jc w:val="center"/>
-        <w:rPr>
-          <w:rFonts w:ascii="Times New Roman" w:hAnsi="Times New Roman" w:cs="Times New Roman"/>
-          <w:lang w:val="uk-UA"/>
-        </w:rPr>
-      </w:pPr>
-    </w:p>
-    <w:p>
-      <w:pPr>
-        <w:jc w:val="center"/>
-        <w:rPr>
-          <w:rFonts w:ascii="Times New Roman" w:hAnsi="Times New Roman" w:cs="Times New Roman"/>
-          <w:lang w:val="uk-UA"/>
-        </w:rPr>
-      </w:pPr>
-    </w:p>
-    <w:p>
-      <w:pPr>
-        <w:jc w:val="center"/>
-        <w:rPr>
-          <w:rFonts w:ascii="Times New Roman" w:hAnsi="Times New Roman" w:cs="Times New Roman"/>
-          <w:lang w:val="uk-UA"/>
-        </w:rPr>
-      </w:pPr>
-    </w:p>
-    <w:p>
-      <w:pPr>
-        <w:jc w:val="center"/>
-        <w:rPr>
-          <w:rFonts w:ascii="Times New Roman" w:hAnsi="Times New Roman" w:cs="Times New Roman"/>
-          <w:lang w:val="uk-UA"/>
-        </w:rPr>
-      </w:pPr>
-    </w:p>
-    <w:p>
-      <w:pPr>
-        <w:jc w:val="center"/>
-        <w:rPr>
-          <w:rFonts w:ascii="Times New Roman" w:hAnsi="Times New Roman" w:cs="Times New Roman"/>
-          <w:lang w:val="uk-UA"/>
-        </w:rPr>
-      </w:pPr>
-    </w:p>
-    <w:p>
-      <w:pPr>
-        <w:jc w:val="center"/>
-        <w:rPr>
-          <w:rFonts w:ascii="Times New Roman" w:hAnsi="Times New Roman" w:cs="Times New Roman"/>
-          <w:lang w:val="uk-UA"/>
-        </w:rPr>
-      </w:pPr>
-    </w:p>
-    <w:p>
-      <w:pPr>
-        <w:jc w:val="center"/>
-        <w:rPr>
-          <w:rFonts w:ascii="Times New Roman" w:hAnsi="Times New Roman" w:cs="Times New Roman"/>
-          <w:lang w:val="uk-UA"/>
-        </w:rPr>
-      </w:pPr>
-    </w:p>
-    <w:p>
-      <w:pPr>
-        <w:jc w:val="center"/>
-        <w:rPr>
-          <w:rFonts w:ascii="Times New Roman" w:hAnsi="Times New Roman" w:cs="Times New Roman"/>
-          <w:lang w:val="uk-UA"/>
-        </w:rPr>
-      </w:pPr>
-    </w:p>
-    <w:p>
-      <w:pPr>
-        <w:jc w:val="center"/>
-        <w:rPr>
-          <w:rFonts w:ascii="Times New Roman" w:hAnsi="Times New Roman" w:cs="Times New Roman"/>
-          <w:lang w:val="uk-UA"/>
-        </w:rPr>
-      </w:pPr>
-    </w:p>
-    <w:p>
-      <w:pPr>
-        <w:jc w:val="center"/>
-        <w:rPr>
-          <w:rFonts w:ascii="Times New Roman" w:hAnsi="Times New Roman" w:cs="Times New Roman"/>
-          <w:lang w:val="uk-UA"/>
-        </w:rPr>
-      </w:pPr>
-    </w:p>
-    <w:p>
-      <w:pPr>
-        <w:jc w:val="center"/>
-        <w:rPr>
-          <w:rFonts w:ascii="Times New Roman" w:hAnsi="Times New Roman" w:cs="Times New Roman"/>
-          <w:lang w:val="uk-UA"/>
-        </w:rPr>
-      </w:pPr>
-    </w:p>
-    <w:p>
-      <w:pPr>
-        <w:jc w:val="center"/>
-        <w:rPr>
-          <w:rFonts w:ascii="Times New Roman" w:hAnsi="Times New Roman" w:cs="Times New Roman"/>
-          <w:lang w:val="uk-UA"/>
-        </w:rPr>
-      </w:pPr>
-    </w:p>
-    <w:p>
-      <w:pPr>
-        <w:jc w:val="center"/>
-        <w:rPr>
-          <w:rFonts w:ascii="Times New Roman" w:hAnsi="Times New Roman" w:cs="Times New Roman"/>
-          <w:lang w:val="uk-UA"/>
-        </w:rPr>
-      </w:pPr>
-    </w:p>
-    <w:p>
-      <w:pPr>
-        <w:jc w:val="center"/>
-        <w:rPr>
-          <w:rFonts w:ascii="Times New Roman" w:hAnsi="Times New Roman" w:cs="Times New Roman"/>
-          <w:lang w:val="uk-UA"/>
-        </w:rPr>
-      </w:pPr>
-    </w:p>
-    <w:p>
-      <w:pPr>
-        <w:jc w:val="center"/>
-        <w:rPr>
-          <w:rFonts w:ascii="Times New Roman" w:hAnsi="Times New Roman" w:cs="Times New Roman"/>
-          <w:lang w:val="uk-UA"/>
-        </w:rPr>
-      </w:pPr>
-    </w:p>
-    <w:p>
-      <w:pPr>
-        <w:jc w:val="center"/>
-        <w:rPr>
-          <w:rFonts w:ascii="Times New Roman" w:hAnsi="Times New Roman" w:cs="Times New Roman"/>
-          <w:lang w:val="uk-UA"/>
-        </w:rPr>
-      </w:pPr>
-    </w:p>
-    <w:p>
-      <w:pPr>
-        <w:jc w:val="center"/>
-        <w:rPr>
-          <w:rFonts w:ascii="Times New Roman" w:hAnsi="Times New Roman" w:cs="Times New Roman"/>
-          <w:lang w:val="uk-UA"/>
-        </w:rPr>
-      </w:pPr>
-    </w:p>
-    <w:p>
-      <w:pPr>
-        <w:jc w:val="center"/>
-        <w:rPr>
-          <w:rFonts w:ascii="Times New Roman" w:hAnsi="Times New Roman" w:cs="Times New Roman"/>
-          <w:lang w:val="uk-UA"/>
-        </w:rPr>
-      </w:pPr>
-    </w:p>
-    <w:p>
-      <w:pPr>
-        <w:jc w:val="center"/>
-        <w:rPr>
-          <w:rFonts w:ascii="Times New Roman" w:hAnsi="Times New Roman" w:cs="Times New Roman"/>
-          <w:lang w:val="uk-UA"/>
-        </w:rPr>
-      </w:pPr>
-    </w:p>
-    <w:p>
-      <w:pPr>
-        <w:rPr>
-          <w:rFonts w:ascii="Times New Roman" w:hAnsi="Times New Roman" w:cs="Times New Roman"/>
-          <w:lang w:val="uk-UA"/>
-        </w:rPr>
-      </w:pPr>
+          <w:sz w:val="40"/>
+          <w:lang w:val="uk-UA"/>
+        </w:rPr>
+      </w:pPr>
+    </w:p>
+    <w:p>
+      <w:pPr>
+        <w:jc w:val="center"/>
+        <w:rPr>
+          <w:rFonts w:ascii="Times New Roman" w:hAnsi="Times New Roman" w:cs="Times New Roman"/>
+          <w:sz w:val="40"/>
+          <w:lang w:val="uk-UA"/>
+        </w:rPr>
+      </w:pPr>
+    </w:p>
+    <w:p>
+      <w:pPr>
+        <w:jc w:val="center"/>
+        <w:rPr>
+          <w:rFonts w:ascii="Times New Roman" w:hAnsi="Times New Roman" w:cs="Times New Roman"/>
+          <w:sz w:val="40"/>
+          <w:lang w:val="uk-UA"/>
+        </w:rPr>
+      </w:pPr>
+      <w:r>
+        <w:rPr>
+          <w:rFonts w:ascii="Times New Roman" w:hAnsi="Times New Roman" w:cs="Times New Roman"/>
+          <w:sz w:val="40"/>
+          <w:lang w:val="uk-UA"/>
+        </w:rPr>
+        <w:t>Разом зробимо всіх!</w:t>
+      </w:r>
+    </w:p>
+    <w:p>
+      <w:pPr>
+        <w:jc w:val="center"/>
+        <w:rPr>
+          <w:rFonts w:ascii="Times New Roman" w:hAnsi="Times New Roman" w:cs="Times New Roman"/>
+          <w:sz w:val="40"/>
+          <w:lang w:val="uk-UA"/>
+        </w:rPr>
+      </w:pPr>
+    </w:p>
+    <w:p>
+      <w:pPr>
+        <w:jc w:val="center"/>
+        <w:rPr>
+          <w:rFonts w:ascii="Times New Roman" w:hAnsi="Times New Roman" w:cs="Times New Roman"/>
+          <w:sz w:val="40"/>
+          <w:lang w:val="uk-UA"/>
+        </w:rPr>
+      </w:pPr>
+    </w:p>
+    <w:p>
+      <w:pPr>
+        <w:jc w:val="center"/>
+        <w:rPr>
+          <w:rFonts w:ascii="Times New Roman" w:hAnsi="Times New Roman" w:cs="Times New Roman"/>
+          <w:sz w:val="40"/>
+          <w:lang w:val="uk-UA"/>
+        </w:rPr>
+      </w:pPr>
+    </w:p>
+    <w:p>
+      <w:pPr>
+        <w:jc w:val="center"/>
+        <w:rPr>
+          <w:rFonts w:ascii="Times New Roman" w:hAnsi="Times New Roman" w:cs="Times New Roman"/>
+          <w:sz w:val="40"/>
+          <w:lang w:val="uk-UA"/>
+        </w:rPr>
+      </w:pPr>
+    </w:p>
+    <w:p>
+      <w:pPr>
+        <w:pStyle w:val="a7"/>
+      </w:pPr>
+    </w:p>
+    <w:p>
+      <w:pPr>
+        <w:rPr>
+          <w:rFonts w:ascii="Times New Roman" w:hAnsi="Times New Roman" w:cs="Times New Roman"/>
+        </w:rPr>
+      </w:pPr>
+      <w:r>
+        <w:rPr>
+          <w:rFonts w:ascii="Times New Roman" w:hAnsi="Times New Roman" w:cs="Times New Roman"/>
+          <w:lang w:val="uk-UA"/>
+        </w:rPr>
+        <w:t>Генеральний директор</w:t>
+      </w:r>
+      <w:r>
+        <w:rPr>
+          <w:rFonts w:ascii="Times New Roman" w:hAnsi="Times New Roman" w:cs="Times New Roman"/>
+          <w:lang w:val="uk-UA"/>
+        </w:rPr>
+        <w:tab/>
+      </w:r>
+      <w:r>
+        <w:rPr>
+          <w:rFonts w:ascii="Times New Roman" w:hAnsi="Times New Roman" w:cs="Times New Roman"/>
+          <w:lang w:val="uk-UA"/>
+        </w:rPr>
+        <w:tab/>
+      </w:r>
+      <w:r>
+        <w:rPr>
+          <w:rFonts w:ascii="Times New Roman" w:hAnsi="Times New Roman" w:cs="Times New Roman"/>
+          <w:lang w:val="uk-UA"/>
+        </w:rPr>
+        <w:tab/>
+      </w:r>
+      <w:r>
+        <w:rPr>
+          <w:rFonts w:ascii="Times New Roman" w:hAnsi="Times New Roman" w:cs="Times New Roman"/>
+          <w:lang w:val="uk-UA"/>
+        </w:rPr>
+        <w:tab/>
+      </w:r>
+      <w:r>
+        <w:rPr>
+          <w:rFonts w:ascii="Times New Roman" w:hAnsi="Times New Roman" w:cs="Times New Roman"/>
+          <w:lang w:val="uk-UA"/>
+        </w:rPr>
+        <w:tab/>
+      </w:r>
+      <w:r>
+        <w:rPr>
+          <w:rFonts w:ascii="Times New Roman" w:hAnsi="Times New Roman" w:cs="Times New Roman"/>
+          <w:lang w:val="uk-UA"/>
+        </w:rPr>
+        <w:tab/>
+      </w:r>
+      <w:r>
+        <w:rPr>
+          <w:rFonts w:ascii="Times New Roman" w:hAnsi="Times New Roman" w:cs="Times New Roman"/>
+          <w:lang w:val="uk-UA"/>
+        </w:rPr>
+        <w:tab/>
+        <w:t>Петро РОЗХЕРЯК</w:t>
+      </w:r>
     </w:p>
     <w:sectPr>
       <w:pgSz w:w="11906" w:h="16838"/>
@@ -904,6 +914,23 @@
     <w:uiPriority w:val="99"/>
     <w:rsid w:val="00F67B57"/>
   </w:style>
+  <w:style w:type="paragraph" w:styleId="a7">
+    <w:name w:val="Normal (Web)"/>
+    <w:basedOn w:val="a"/>
+    <w:uiPriority w:val="99"/>
+    <w:semiHidden/>
+    <w:unhideWhenUsed/>
+    <w:rsid w:val="005F359A"/>
+    <w:pPr>
+      <w:spacing w:before="100" w:beforeAutospacing="1" w:after="100" w:afterAutospacing="1" w:line="240" w:lineRule="auto"/>
+    </w:pPr>
+    <w:rPr>
+      <w:rFonts w:ascii="Times New Roman" w:eastAsia="Times New Roman" w:hAnsi="Times New Roman" w:cs="Times New Roman"/>
+      <w:sz w:val="24"/>
+      <w:szCs w:val="24"/>
+      <w:lang w:eastAsia="ru-RU"/>
+    </w:rPr>
+  </w:style>
 </w:styles>
 </file>
 

</xml_diff>